<commit_message>
program form updates GD one-year
</commit_message>
<xml_diff>
--- a/src/files/program-change-forms/Graphic Design Essentials Mini-Cert 3.docx
+++ b/src/files/program-change-forms/Graphic Design Essentials Mini-Cert 3.docx
@@ -1,6 +1,6 @@
 
 <file path=word/document.xml><?xml version="1.0" encoding="utf-8"?>
-<w:document xmlns:wpc="http://schemas.microsoft.com/office/word/2010/wordprocessingCanvas" xmlns:cx="http://schemas.microsoft.com/office/drawing/2014/chartex" xmlns:cx1="http://schemas.microsoft.com/office/drawing/2015/9/8/chartex" xmlns:cx2="http://schemas.microsoft.com/office/drawing/2015/10/21/chartex" xmlns:cx3="http://schemas.microsoft.com/office/drawing/2016/5/9/chartex" xmlns:cx4="http://schemas.microsoft.com/office/drawing/2016/5/10/chartex" xmlns:cx5="http://schemas.microsoft.com/office/drawing/2016/5/11/chartex" xmlns:cx6="http://schemas.microsoft.com/office/drawing/2016/5/12/chartex" xmlns:cx7="http://schemas.microsoft.com/office/drawing/2016/5/13/chartex" xmlns:cx8="http://schemas.microsoft.com/office/drawing/2016/5/14/chartex" xmlns:mc="http://schemas.openxmlformats.org/markup-compatibility/2006" xmlns:aink="http://schemas.microsoft.com/office/drawing/2016/ink" xmlns:am3d="http://schemas.microsoft.com/office/drawing/2017/model3d" xmlns:o="urn:schemas-microsoft-com:office:office" xmlns:r="http://schemas.openxmlformats.org/officeDocument/2006/relationships" xmlns:m="http://schemas.openxmlformats.org/officeDocument/2006/math" xmlns:v="urn:schemas-microsoft-com:vml" xmlns:wp14="http://schemas.microsoft.com/office/word/2010/wordprocessingDrawing" xmlns:wp="http://schemas.openxmlformats.org/drawingml/2006/wordprocessingDrawing" xmlns:w10="urn:schemas-microsoft-com:office:word" xmlns:w="http://schemas.openxmlformats.org/wordprocessingml/2006/main" xmlns:w14="http://schemas.microsoft.com/office/word/2010/wordml" xmlns:w15="http://schemas.microsoft.com/office/word/2012/wordml" xmlns:w16cex="http://schemas.microsoft.com/office/word/2018/wordml/cex" xmlns:w16cid="http://schemas.microsoft.com/office/word/2016/wordml/cid" xmlns:w16="http://schemas.microsoft.com/office/word/2018/wordml" xmlns:w16sdtdh="http://schemas.microsoft.com/office/word/2020/wordml/sdtdatahash" xmlns:w16se="http://schemas.microsoft.com/office/word/2015/wordml/symex" xmlns:wpg="http://schemas.microsoft.com/office/word/2010/wordprocessingGroup" xmlns:wpi="http://schemas.microsoft.com/office/word/2010/wordprocessingInk" xmlns:wne="http://schemas.microsoft.com/office/word/2006/wordml" xmlns:wps="http://schemas.microsoft.com/office/word/2010/wordprocessingShape" mc:Ignorable="w14 w15 w16se w16cid w16 w16cex w16sdtdh wp14">
+<w:document xmlns:wpc="http://schemas.microsoft.com/office/word/2010/wordprocessingCanvas" xmlns:cx="http://schemas.microsoft.com/office/drawing/2014/chartex" xmlns:cx1="http://schemas.microsoft.com/office/drawing/2015/9/8/chartex" xmlns:cx2="http://schemas.microsoft.com/office/drawing/2015/10/21/chartex" xmlns:cx3="http://schemas.microsoft.com/office/drawing/2016/5/9/chartex" xmlns:cx4="http://schemas.microsoft.com/office/drawing/2016/5/10/chartex" xmlns:cx5="http://schemas.microsoft.com/office/drawing/2016/5/11/chartex" xmlns:cx6="http://schemas.microsoft.com/office/drawing/2016/5/12/chartex" xmlns:cx7="http://schemas.microsoft.com/office/drawing/2016/5/13/chartex" xmlns:cx8="http://schemas.microsoft.com/office/drawing/2016/5/14/chartex" xmlns:mc="http://schemas.openxmlformats.org/markup-compatibility/2006" xmlns:aink="http://schemas.microsoft.com/office/drawing/2016/ink" xmlns:am3d="http://schemas.microsoft.com/office/drawing/2017/model3d" xmlns:o="urn:schemas-microsoft-com:office:office" xmlns:oel="http://schemas.microsoft.com/office/2019/extlst" xmlns:r="http://schemas.openxmlformats.org/officeDocument/2006/relationships" xmlns:m="http://schemas.openxmlformats.org/officeDocument/2006/math" xmlns:v="urn:schemas-microsoft-com:vml" xmlns:wp14="http://schemas.microsoft.com/office/word/2010/wordprocessingDrawing" xmlns:wp="http://schemas.openxmlformats.org/drawingml/2006/wordprocessingDrawing" xmlns:w10="urn:schemas-microsoft-com:office:word" xmlns:w="http://schemas.openxmlformats.org/wordprocessingml/2006/main" xmlns:w14="http://schemas.microsoft.com/office/word/2010/wordml" xmlns:w15="http://schemas.microsoft.com/office/word/2012/wordml" xmlns:w16cex="http://schemas.microsoft.com/office/word/2018/wordml/cex" xmlns:w16cid="http://schemas.microsoft.com/office/word/2016/wordml/cid" xmlns:w16="http://schemas.microsoft.com/office/word/2018/wordml" xmlns:w16sdtdh="http://schemas.microsoft.com/office/word/2020/wordml/sdtdatahash" xmlns:w16se="http://schemas.microsoft.com/office/word/2015/wordml/symex" xmlns:wpg="http://schemas.microsoft.com/office/word/2010/wordprocessingGroup" xmlns:wpi="http://schemas.microsoft.com/office/word/2010/wordprocessingInk" xmlns:wne="http://schemas.microsoft.com/office/word/2006/wordml" xmlns:wps="http://schemas.microsoft.com/office/word/2010/wordprocessingShape" mc:Ignorable="w14 w15 w16se w16cid w16 w16cex w16sdtdh wp14">
   <w:body>
     <w:p>
       <w:pPr>
@@ -180,13 +180,26 @@
                 <w:placeholder>
                   <w:docPart w:val="14A7EF99AEA64DA9A7EF5E3E2EF87061"/>
                 </w:placeholder>
-                <w:showingPlcHdr/>
                 <w:text/>
               </w:sdtPr>
-              <w:sdtEndPr/>
               <w:sdtContent>
                 <w:r>
-                  <w:t>Enter Program Title Here</w:t>
+                  <w:rPr>
+                    <w:rFonts w:ascii="Calibri" w:eastAsia="Times New Roman" w:hAnsi="Calibri" w:cs="Calibri"/>
+                    <w:color w:val="000000"/>
+                    <w:sz w:val="20"/>
+                    <w:szCs w:val="20"/>
+                  </w:rPr>
+                  <w:t>Graphic Design Essentials</w:t>
+                </w:r>
+                <w:r>
+                  <w:rPr>
+                    <w:rFonts w:ascii="Calibri" w:eastAsia="Times New Roman" w:hAnsi="Calibri" w:cs="Calibri"/>
+                    <w:color w:val="000000"/>
+                    <w:sz w:val="20"/>
+                    <w:szCs w:val="20"/>
+                  </w:rPr>
+                  <w:t xml:space="preserve"> (six-month mini certificate)</w:t>
                 </w:r>
               </w:sdtContent>
             </w:sdt>
@@ -325,7 +338,6 @@
                 </w:placeholder>
                 <w:text/>
               </w:sdtPr>
-              <w:sdtEndPr/>
               <w:sdtContent>
                 <w:r>
                   <w:rPr>
@@ -383,7 +395,6 @@
             </w:placeholder>
             <w:text/>
           </w:sdtPr>
-          <w:sdtEndPr/>
           <w:sdtContent>
             <w:tc>
               <w:tcPr>
@@ -522,7 +533,6 @@
                 </w:placeholder>
                 <w:text/>
               </w:sdtPr>
-              <w:sdtEndPr/>
               <w:sdtContent>
                 <w:r>
                   <w:rPr>
@@ -594,7 +604,6 @@
               </w:placeholder>
               <w:text/>
             </w:sdtPr>
-            <w:sdtEndPr/>
             <w:sdtContent>
               <w:p>
                 <w:pPr>
@@ -605,15 +614,7 @@
                   </w:rPr>
                 </w:pPr>
                 <w:r>
-                  <w:t>(</w:t>
-                </w:r>
-                <w:proofErr w:type="gramStart"/>
-                <w:r>
-                  <w:t>formerly</w:t>
-                </w:r>
-                <w:proofErr w:type="gramEnd"/>
-                <w:r>
-                  <w:t xml:space="preserve"> EPC; CTC Link # ex. 703)</w:t>
+                  <w:t>(formerly EPC; CTC Link # ex. 703)</w:t>
                 </w:r>
               </w:p>
             </w:sdtContent>
@@ -732,7 +733,6 @@
                 </w:placeholder>
                 <w:text/>
               </w:sdtPr>
-              <w:sdtEndPr/>
               <w:sdtContent>
                 <w:r>
                   <w:rPr>
@@ -1971,7 +1971,6 @@
               </w:placeholder>
               <w:text/>
             </w:sdtPr>
-            <w:sdtEndPr/>
             <w:sdtContent>
               <w:p>
                 <w:pPr>
@@ -2550,12 +2549,43 @@
                 <w:color w:val="000000"/>
               </w:rPr>
             </w:pPr>
+            <w:proofErr w:type="gramStart"/>
             <w:r>
               <w:rPr>
+                <w:rFonts w:ascii="Segoe UI Symbol" w:hAnsi="Segoe UI Symbol" w:cs="Segoe UI Symbol"/>
+                <w:sz w:val="24"/>
+                <w:szCs w:val="24"/>
+              </w:rPr>
+              <w:t>✓</w:t>
+            </w:r>
+            <w:r>
+              <w:rPr>
                 <w:rFonts w:ascii="Calibri" w:eastAsia="Times New Roman" w:hAnsi="Calibri" w:cs="Calibri"/>
                 <w:color w:val="000000"/>
               </w:rPr>
-              <w:t>Yes (if yes, describe below)</w:t>
+              <w:t xml:space="preserve"> </w:t>
+            </w:r>
+            <w:r>
+              <w:rPr>
+                <w:rFonts w:ascii="Calibri" w:eastAsia="Times New Roman" w:hAnsi="Calibri" w:cs="Calibri"/>
+                <w:color w:val="000000"/>
+              </w:rPr>
+              <w:t xml:space="preserve"> </w:t>
+            </w:r>
+            <w:r>
+              <w:rPr>
+                <w:rFonts w:ascii="Calibri" w:eastAsia="Times New Roman" w:hAnsi="Calibri" w:cs="Calibri"/>
+                <w:color w:val="000000"/>
+              </w:rPr>
+              <w:t>Yes</w:t>
+            </w:r>
+            <w:proofErr w:type="gramEnd"/>
+            <w:r>
+              <w:rPr>
+                <w:rFonts w:ascii="Calibri" w:eastAsia="Times New Roman" w:hAnsi="Calibri" w:cs="Calibri"/>
+                <w:color w:val="000000"/>
+              </w:rPr>
+              <w:t xml:space="preserve"> (describe below)</w:t>
             </w:r>
           </w:p>
         </w:tc>
@@ -2655,7 +2685,7 @@
                   <w:rPr>
                     <w:rFonts w:ascii="Calibri" w:hAnsi="Calibri"/>
                   </w:rPr>
-                  <w:t xml:space="preserve">Demand for Both Graphic Designers is </w:t>
+                  <w:t xml:space="preserve">Demand for Graphic Designers is </w:t>
                 </w:r>
                 <w:r>
                   <w:rPr>
@@ -3072,7 +3102,6 @@
               </w:placeholder>
               <w:text/>
             </w:sdtPr>
-            <w:sdtEndPr/>
             <w:sdtContent>
               <w:p>
                 <w:pPr>
@@ -3723,15 +3752,7 @@
                     <w:sz w:val="20"/>
                     <w:szCs w:val="20"/>
                   </w:rPr>
-                  <w:t xml:space="preserve"> level.</w:t>
-                </w:r>
-                <w:r>
-                  <w:rPr>
-                    <w:rFonts w:ascii="Calibri" w:eastAsia="Times New Roman" w:hAnsi="Calibri" w:cs="Calibri"/>
-                    <w:sz w:val="20"/>
-                    <w:szCs w:val="20"/>
-                  </w:rPr>
-                  <w:t xml:space="preserve"> </w:t>
+                  <w:t xml:space="preserve"> level. </w:t>
                 </w:r>
               </w:p>
             </w:sdtContent>
@@ -3870,10 +3891,7 @@
                   </w:rPr>
                 </w:pPr>
                 <w:r>
-                  <w:t>Integrate an understanding of the fundamental elements of design to visually empower branding, marketing, advertising and product packaging materials</w:t>
-                </w:r>
-                <w:r>
-                  <w:t xml:space="preserve"> </w:t>
+                  <w:t xml:space="preserve">Integrate an understanding of the fundamental elements of design to visually empower branding, marketing, advertising and product packaging materials </w:t>
                 </w:r>
               </w:p>
             </w:sdtContent>
@@ -4152,10 +4170,7 @@
               </w:rPr>
             </w:pPr>
             <w:r>
-              <w:t>Utilize relevant tools and technology to create, reproduce, and distribute visual messaging.</w:t>
-            </w:r>
-            <w:r>
-              <w:t xml:space="preserve"> </w:t>
+              <w:t xml:space="preserve">Utilize relevant tools and technology to create, reproduce, and distribute visual messaging. </w:t>
             </w:r>
           </w:p>
         </w:tc>
@@ -4552,7 +4567,6 @@
               </w:placeholder>
               <w:text/>
             </w:sdtPr>
-            <w:sdtEndPr/>
             <w:sdtContent>
               <w:p>
                 <w:pPr>
@@ -4964,7 +4978,6 @@
               </w:placeholder>
               <w:text/>
             </w:sdtPr>
-            <w:sdtEndPr/>
             <w:sdtContent>
               <w:p>
                 <w:pPr>
@@ -5139,7 +5152,7 @@
 </file>
 
 <file path=word/endnotes.xml><?xml version="1.0" encoding="utf-8"?>
-<w:endnotes xmlns:wpc="http://schemas.microsoft.com/office/word/2010/wordprocessingCanvas" xmlns:cx="http://schemas.microsoft.com/office/drawing/2014/chartex" xmlns:cx1="http://schemas.microsoft.com/office/drawing/2015/9/8/chartex" xmlns:cx2="http://schemas.microsoft.com/office/drawing/2015/10/21/chartex" xmlns:cx3="http://schemas.microsoft.com/office/drawing/2016/5/9/chartex" xmlns:cx4="http://schemas.microsoft.com/office/drawing/2016/5/10/chartex" xmlns:cx5="http://schemas.microsoft.com/office/drawing/2016/5/11/chartex" xmlns:cx6="http://schemas.microsoft.com/office/drawing/2016/5/12/chartex" xmlns:cx7="http://schemas.microsoft.com/office/drawing/2016/5/13/chartex" xmlns:cx8="http://schemas.microsoft.com/office/drawing/2016/5/14/chartex" xmlns:mc="http://schemas.openxmlformats.org/markup-compatibility/2006" xmlns:aink="http://schemas.microsoft.com/office/drawing/2016/ink" xmlns:am3d="http://schemas.microsoft.com/office/drawing/2017/model3d" xmlns:o="urn:schemas-microsoft-com:office:office" xmlns:r="http://schemas.openxmlformats.org/officeDocument/2006/relationships" xmlns:m="http://schemas.openxmlformats.org/officeDocument/2006/math" xmlns:v="urn:schemas-microsoft-com:vml" xmlns:wp14="http://schemas.microsoft.com/office/word/2010/wordprocessingDrawing" xmlns:wp="http://schemas.openxmlformats.org/drawingml/2006/wordprocessingDrawing" xmlns:w10="urn:schemas-microsoft-com:office:word" xmlns:w="http://schemas.openxmlformats.org/wordprocessingml/2006/main" xmlns:w14="http://schemas.microsoft.com/office/word/2010/wordml" xmlns:w15="http://schemas.microsoft.com/office/word/2012/wordml" xmlns:w16cex="http://schemas.microsoft.com/office/word/2018/wordml/cex" xmlns:w16cid="http://schemas.microsoft.com/office/word/2016/wordml/cid" xmlns:w16="http://schemas.microsoft.com/office/word/2018/wordml" xmlns:w16sdtdh="http://schemas.microsoft.com/office/word/2020/wordml/sdtdatahash" xmlns:w16se="http://schemas.microsoft.com/office/word/2015/wordml/symex" xmlns:wpg="http://schemas.microsoft.com/office/word/2010/wordprocessingGroup" xmlns:wpi="http://schemas.microsoft.com/office/word/2010/wordprocessingInk" xmlns:wne="http://schemas.microsoft.com/office/word/2006/wordml" xmlns:wps="http://schemas.microsoft.com/office/word/2010/wordprocessingShape" mc:Ignorable="w14 w15 w16se w16cid w16 w16cex w16sdtdh wp14">
+<w:endnotes xmlns:wpc="http://schemas.microsoft.com/office/word/2010/wordprocessingCanvas" xmlns:cx="http://schemas.microsoft.com/office/drawing/2014/chartex" xmlns:cx1="http://schemas.microsoft.com/office/drawing/2015/9/8/chartex" xmlns:cx2="http://schemas.microsoft.com/office/drawing/2015/10/21/chartex" xmlns:cx3="http://schemas.microsoft.com/office/drawing/2016/5/9/chartex" xmlns:cx4="http://schemas.microsoft.com/office/drawing/2016/5/10/chartex" xmlns:cx5="http://schemas.microsoft.com/office/drawing/2016/5/11/chartex" xmlns:cx6="http://schemas.microsoft.com/office/drawing/2016/5/12/chartex" xmlns:cx7="http://schemas.microsoft.com/office/drawing/2016/5/13/chartex" xmlns:cx8="http://schemas.microsoft.com/office/drawing/2016/5/14/chartex" xmlns:mc="http://schemas.openxmlformats.org/markup-compatibility/2006" xmlns:aink="http://schemas.microsoft.com/office/drawing/2016/ink" xmlns:am3d="http://schemas.microsoft.com/office/drawing/2017/model3d" xmlns:o="urn:schemas-microsoft-com:office:office" xmlns:oel="http://schemas.microsoft.com/office/2019/extlst" xmlns:r="http://schemas.openxmlformats.org/officeDocument/2006/relationships" xmlns:m="http://schemas.openxmlformats.org/officeDocument/2006/math" xmlns:v="urn:schemas-microsoft-com:vml" xmlns:wp14="http://schemas.microsoft.com/office/word/2010/wordprocessingDrawing" xmlns:wp="http://schemas.openxmlformats.org/drawingml/2006/wordprocessingDrawing" xmlns:w10="urn:schemas-microsoft-com:office:word" xmlns:w="http://schemas.openxmlformats.org/wordprocessingml/2006/main" xmlns:w14="http://schemas.microsoft.com/office/word/2010/wordml" xmlns:w15="http://schemas.microsoft.com/office/word/2012/wordml" xmlns:w16cex="http://schemas.microsoft.com/office/word/2018/wordml/cex" xmlns:w16cid="http://schemas.microsoft.com/office/word/2016/wordml/cid" xmlns:w16="http://schemas.microsoft.com/office/word/2018/wordml" xmlns:w16sdtdh="http://schemas.microsoft.com/office/word/2020/wordml/sdtdatahash" xmlns:w16se="http://schemas.microsoft.com/office/word/2015/wordml/symex" xmlns:wpg="http://schemas.microsoft.com/office/word/2010/wordprocessingGroup" xmlns:wpi="http://schemas.microsoft.com/office/word/2010/wordprocessingInk" xmlns:wne="http://schemas.microsoft.com/office/word/2006/wordml" xmlns:wps="http://schemas.microsoft.com/office/word/2010/wordprocessingShape" mc:Ignorable="w14 w15 w16se w16cid w16 w16cex w16sdtdh wp14">
   <w:endnote w:type="separator" w:id="-1">
     <w:p>
       <w:pPr>
@@ -5164,7 +5177,7 @@
 </file>
 
 <file path=word/footnotes.xml><?xml version="1.0" encoding="utf-8"?>
-<w:footnotes xmlns:wpc="http://schemas.microsoft.com/office/word/2010/wordprocessingCanvas" xmlns:cx="http://schemas.microsoft.com/office/drawing/2014/chartex" xmlns:cx1="http://schemas.microsoft.com/office/drawing/2015/9/8/chartex" xmlns:cx2="http://schemas.microsoft.com/office/drawing/2015/10/21/chartex" xmlns:cx3="http://schemas.microsoft.com/office/drawing/2016/5/9/chartex" xmlns:cx4="http://schemas.microsoft.com/office/drawing/2016/5/10/chartex" xmlns:cx5="http://schemas.microsoft.com/office/drawing/2016/5/11/chartex" xmlns:cx6="http://schemas.microsoft.com/office/drawing/2016/5/12/chartex" xmlns:cx7="http://schemas.microsoft.com/office/drawing/2016/5/13/chartex" xmlns:cx8="http://schemas.microsoft.com/office/drawing/2016/5/14/chartex" xmlns:mc="http://schemas.openxmlformats.org/markup-compatibility/2006" xmlns:aink="http://schemas.microsoft.com/office/drawing/2016/ink" xmlns:am3d="http://schemas.microsoft.com/office/drawing/2017/model3d" xmlns:o="urn:schemas-microsoft-com:office:office" xmlns:r="http://schemas.openxmlformats.org/officeDocument/2006/relationships" xmlns:m="http://schemas.openxmlformats.org/officeDocument/2006/math" xmlns:v="urn:schemas-microsoft-com:vml" xmlns:wp14="http://schemas.microsoft.com/office/word/2010/wordprocessingDrawing" xmlns:wp="http://schemas.openxmlformats.org/drawingml/2006/wordprocessingDrawing" xmlns:w10="urn:schemas-microsoft-com:office:word" xmlns:w="http://schemas.openxmlformats.org/wordprocessingml/2006/main" xmlns:w14="http://schemas.microsoft.com/office/word/2010/wordml" xmlns:w15="http://schemas.microsoft.com/office/word/2012/wordml" xmlns:w16cex="http://schemas.microsoft.com/office/word/2018/wordml/cex" xmlns:w16cid="http://schemas.microsoft.com/office/word/2016/wordml/cid" xmlns:w16="http://schemas.microsoft.com/office/word/2018/wordml" xmlns:w16sdtdh="http://schemas.microsoft.com/office/word/2020/wordml/sdtdatahash" xmlns:w16se="http://schemas.microsoft.com/office/word/2015/wordml/symex" xmlns:wpg="http://schemas.microsoft.com/office/word/2010/wordprocessingGroup" xmlns:wpi="http://schemas.microsoft.com/office/word/2010/wordprocessingInk" xmlns:wne="http://schemas.microsoft.com/office/word/2006/wordml" xmlns:wps="http://schemas.microsoft.com/office/word/2010/wordprocessingShape" mc:Ignorable="w14 w15 w16se w16cid w16 w16cex w16sdtdh wp14">
+<w:footnotes xmlns:wpc="http://schemas.microsoft.com/office/word/2010/wordprocessingCanvas" xmlns:cx="http://schemas.microsoft.com/office/drawing/2014/chartex" xmlns:cx1="http://schemas.microsoft.com/office/drawing/2015/9/8/chartex" xmlns:cx2="http://schemas.microsoft.com/office/drawing/2015/10/21/chartex" xmlns:cx3="http://schemas.microsoft.com/office/drawing/2016/5/9/chartex" xmlns:cx4="http://schemas.microsoft.com/office/drawing/2016/5/10/chartex" xmlns:cx5="http://schemas.microsoft.com/office/drawing/2016/5/11/chartex" xmlns:cx6="http://schemas.microsoft.com/office/drawing/2016/5/12/chartex" xmlns:cx7="http://schemas.microsoft.com/office/drawing/2016/5/13/chartex" xmlns:cx8="http://schemas.microsoft.com/office/drawing/2016/5/14/chartex" xmlns:mc="http://schemas.openxmlformats.org/markup-compatibility/2006" xmlns:aink="http://schemas.microsoft.com/office/drawing/2016/ink" xmlns:am3d="http://schemas.microsoft.com/office/drawing/2017/model3d" xmlns:o="urn:schemas-microsoft-com:office:office" xmlns:oel="http://schemas.microsoft.com/office/2019/extlst" xmlns:r="http://schemas.openxmlformats.org/officeDocument/2006/relationships" xmlns:m="http://schemas.openxmlformats.org/officeDocument/2006/math" xmlns:v="urn:schemas-microsoft-com:vml" xmlns:wp14="http://schemas.microsoft.com/office/word/2010/wordprocessingDrawing" xmlns:wp="http://schemas.openxmlformats.org/drawingml/2006/wordprocessingDrawing" xmlns:w10="urn:schemas-microsoft-com:office:word" xmlns:w="http://schemas.openxmlformats.org/wordprocessingml/2006/main" xmlns:w14="http://schemas.microsoft.com/office/word/2010/wordml" xmlns:w15="http://schemas.microsoft.com/office/word/2012/wordml" xmlns:w16cex="http://schemas.microsoft.com/office/word/2018/wordml/cex" xmlns:w16cid="http://schemas.microsoft.com/office/word/2016/wordml/cid" xmlns:w16="http://schemas.microsoft.com/office/word/2018/wordml" xmlns:w16sdtdh="http://schemas.microsoft.com/office/word/2020/wordml/sdtdatahash" xmlns:w16se="http://schemas.microsoft.com/office/word/2015/wordml/symex" xmlns:wpg="http://schemas.microsoft.com/office/word/2010/wordprocessingGroup" xmlns:wpi="http://schemas.microsoft.com/office/word/2010/wordprocessingInk" xmlns:wne="http://schemas.microsoft.com/office/word/2006/wordml" xmlns:wps="http://schemas.microsoft.com/office/word/2010/wordprocessingShape" mc:Ignorable="w14 w15 w16se w16cid w16 w16cex w16sdtdh wp14">
   <w:footnote w:type="separator" w:id="-1">
     <w:p>
       <w:pPr>
@@ -5189,7 +5202,7 @@
 </file>
 
 <file path=word/header1.xml><?xml version="1.0" encoding="utf-8"?>
-<w:hdr xmlns:wpc="http://schemas.microsoft.com/office/word/2010/wordprocessingCanvas" xmlns:cx="http://schemas.microsoft.com/office/drawing/2014/chartex" xmlns:cx1="http://schemas.microsoft.com/office/drawing/2015/9/8/chartex" xmlns:cx2="http://schemas.microsoft.com/office/drawing/2015/10/21/chartex" xmlns:cx3="http://schemas.microsoft.com/office/drawing/2016/5/9/chartex" xmlns:cx4="http://schemas.microsoft.com/office/drawing/2016/5/10/chartex" xmlns:cx5="http://schemas.microsoft.com/office/drawing/2016/5/11/chartex" xmlns:cx6="http://schemas.microsoft.com/office/drawing/2016/5/12/chartex" xmlns:cx7="http://schemas.microsoft.com/office/drawing/2016/5/13/chartex" xmlns:cx8="http://schemas.microsoft.com/office/drawing/2016/5/14/chartex" xmlns:mc="http://schemas.openxmlformats.org/markup-compatibility/2006" xmlns:aink="http://schemas.microsoft.com/office/drawing/2016/ink" xmlns:am3d="http://schemas.microsoft.com/office/drawing/2017/model3d" xmlns:o="urn:schemas-microsoft-com:office:office" xmlns:r="http://schemas.openxmlformats.org/officeDocument/2006/relationships" xmlns:m="http://schemas.openxmlformats.org/officeDocument/2006/math" xmlns:v="urn:schemas-microsoft-com:vml" xmlns:wp14="http://schemas.microsoft.com/office/word/2010/wordprocessingDrawing" xmlns:wp="http://schemas.openxmlformats.org/drawingml/2006/wordprocessingDrawing" xmlns:w10="urn:schemas-microsoft-com:office:word" xmlns:w="http://schemas.openxmlformats.org/wordprocessingml/2006/main" xmlns:w14="http://schemas.microsoft.com/office/word/2010/wordml" xmlns:w15="http://schemas.microsoft.com/office/word/2012/wordml" xmlns:w16cex="http://schemas.microsoft.com/office/word/2018/wordml/cex" xmlns:w16cid="http://schemas.microsoft.com/office/word/2016/wordml/cid" xmlns:w16="http://schemas.microsoft.com/office/word/2018/wordml" xmlns:w16sdtdh="http://schemas.microsoft.com/office/word/2020/wordml/sdtdatahash" xmlns:w16se="http://schemas.microsoft.com/office/word/2015/wordml/symex" xmlns:wpg="http://schemas.microsoft.com/office/word/2010/wordprocessingGroup" xmlns:wpi="http://schemas.microsoft.com/office/word/2010/wordprocessingInk" xmlns:wne="http://schemas.microsoft.com/office/word/2006/wordml" xmlns:wps="http://schemas.microsoft.com/office/word/2010/wordprocessingShape" mc:Ignorable="w14 w15 w16se w16cid w16 w16cex w16sdtdh wp14">
+<w:hdr xmlns:wpc="http://schemas.microsoft.com/office/word/2010/wordprocessingCanvas" xmlns:cx="http://schemas.microsoft.com/office/drawing/2014/chartex" xmlns:cx1="http://schemas.microsoft.com/office/drawing/2015/9/8/chartex" xmlns:cx2="http://schemas.microsoft.com/office/drawing/2015/10/21/chartex" xmlns:cx3="http://schemas.microsoft.com/office/drawing/2016/5/9/chartex" xmlns:cx4="http://schemas.microsoft.com/office/drawing/2016/5/10/chartex" xmlns:cx5="http://schemas.microsoft.com/office/drawing/2016/5/11/chartex" xmlns:cx6="http://schemas.microsoft.com/office/drawing/2016/5/12/chartex" xmlns:cx7="http://schemas.microsoft.com/office/drawing/2016/5/13/chartex" xmlns:cx8="http://schemas.microsoft.com/office/drawing/2016/5/14/chartex" xmlns:mc="http://schemas.openxmlformats.org/markup-compatibility/2006" xmlns:aink="http://schemas.microsoft.com/office/drawing/2016/ink" xmlns:am3d="http://schemas.microsoft.com/office/drawing/2017/model3d" xmlns:o="urn:schemas-microsoft-com:office:office" xmlns:oel="http://schemas.microsoft.com/office/2019/extlst" xmlns:r="http://schemas.openxmlformats.org/officeDocument/2006/relationships" xmlns:m="http://schemas.openxmlformats.org/officeDocument/2006/math" xmlns:v="urn:schemas-microsoft-com:vml" xmlns:wp14="http://schemas.microsoft.com/office/word/2010/wordprocessingDrawing" xmlns:wp="http://schemas.openxmlformats.org/drawingml/2006/wordprocessingDrawing" xmlns:w10="urn:schemas-microsoft-com:office:word" xmlns:w="http://schemas.openxmlformats.org/wordprocessingml/2006/main" xmlns:w14="http://schemas.microsoft.com/office/word/2010/wordml" xmlns:w15="http://schemas.microsoft.com/office/word/2012/wordml" xmlns:w16cex="http://schemas.microsoft.com/office/word/2018/wordml/cex" xmlns:w16cid="http://schemas.microsoft.com/office/word/2016/wordml/cid" xmlns:w16="http://schemas.microsoft.com/office/word/2018/wordml" xmlns:w16sdtdh="http://schemas.microsoft.com/office/word/2020/wordml/sdtdatahash" xmlns:w16se="http://schemas.microsoft.com/office/word/2015/wordml/symex" xmlns:wpg="http://schemas.microsoft.com/office/word/2010/wordprocessingGroup" xmlns:wpi="http://schemas.microsoft.com/office/word/2010/wordprocessingInk" xmlns:wne="http://schemas.microsoft.com/office/word/2006/wordml" xmlns:wps="http://schemas.microsoft.com/office/word/2010/wordprocessingShape" mc:Ignorable="w14 w15 w16se w16cid w16 w16cex w16sdtdh wp14">
   <w:p>
     <w:pPr>
       <w:jc w:val="center"/>
@@ -5215,7 +5228,7 @@
 </file>
 
 <file path=word/header2.xml><?xml version="1.0" encoding="utf-8"?>
-<w:hdr xmlns:wpc="http://schemas.microsoft.com/office/word/2010/wordprocessingCanvas" xmlns:cx="http://schemas.microsoft.com/office/drawing/2014/chartex" xmlns:cx1="http://schemas.microsoft.com/office/drawing/2015/9/8/chartex" xmlns:cx2="http://schemas.microsoft.com/office/drawing/2015/10/21/chartex" xmlns:cx3="http://schemas.microsoft.com/office/drawing/2016/5/9/chartex" xmlns:cx4="http://schemas.microsoft.com/office/drawing/2016/5/10/chartex" xmlns:cx5="http://schemas.microsoft.com/office/drawing/2016/5/11/chartex" xmlns:cx6="http://schemas.microsoft.com/office/drawing/2016/5/12/chartex" xmlns:cx7="http://schemas.microsoft.com/office/drawing/2016/5/13/chartex" xmlns:cx8="http://schemas.microsoft.com/office/drawing/2016/5/14/chartex" xmlns:mc="http://schemas.openxmlformats.org/markup-compatibility/2006" xmlns:aink="http://schemas.microsoft.com/office/drawing/2016/ink" xmlns:am3d="http://schemas.microsoft.com/office/drawing/2017/model3d" xmlns:o="urn:schemas-microsoft-com:office:office" xmlns:r="http://schemas.openxmlformats.org/officeDocument/2006/relationships" xmlns:m="http://schemas.openxmlformats.org/officeDocument/2006/math" xmlns:v="urn:schemas-microsoft-com:vml" xmlns:wp14="http://schemas.microsoft.com/office/word/2010/wordprocessingDrawing" xmlns:wp="http://schemas.openxmlformats.org/drawingml/2006/wordprocessingDrawing" xmlns:w10="urn:schemas-microsoft-com:office:word" xmlns:w="http://schemas.openxmlformats.org/wordprocessingml/2006/main" xmlns:w14="http://schemas.microsoft.com/office/word/2010/wordml" xmlns:w15="http://schemas.microsoft.com/office/word/2012/wordml" xmlns:w16cex="http://schemas.microsoft.com/office/word/2018/wordml/cex" xmlns:w16cid="http://schemas.microsoft.com/office/word/2016/wordml/cid" xmlns:w16="http://schemas.microsoft.com/office/word/2018/wordml" xmlns:w16sdtdh="http://schemas.microsoft.com/office/word/2020/wordml/sdtdatahash" xmlns:w16se="http://schemas.microsoft.com/office/word/2015/wordml/symex" xmlns:wpg="http://schemas.microsoft.com/office/word/2010/wordprocessingGroup" xmlns:wpi="http://schemas.microsoft.com/office/word/2010/wordprocessingInk" xmlns:wne="http://schemas.microsoft.com/office/word/2006/wordml" xmlns:wps="http://schemas.microsoft.com/office/word/2010/wordprocessingShape" mc:Ignorable="w14 w15 w16se w16cid w16 w16cex w16sdtdh wp14">
+<w:hdr xmlns:wpc="http://schemas.microsoft.com/office/word/2010/wordprocessingCanvas" xmlns:cx="http://schemas.microsoft.com/office/drawing/2014/chartex" xmlns:cx1="http://schemas.microsoft.com/office/drawing/2015/9/8/chartex" xmlns:cx2="http://schemas.microsoft.com/office/drawing/2015/10/21/chartex" xmlns:cx3="http://schemas.microsoft.com/office/drawing/2016/5/9/chartex" xmlns:cx4="http://schemas.microsoft.com/office/drawing/2016/5/10/chartex" xmlns:cx5="http://schemas.microsoft.com/office/drawing/2016/5/11/chartex" xmlns:cx6="http://schemas.microsoft.com/office/drawing/2016/5/12/chartex" xmlns:cx7="http://schemas.microsoft.com/office/drawing/2016/5/13/chartex" xmlns:cx8="http://schemas.microsoft.com/office/drawing/2016/5/14/chartex" xmlns:mc="http://schemas.openxmlformats.org/markup-compatibility/2006" xmlns:aink="http://schemas.microsoft.com/office/drawing/2016/ink" xmlns:am3d="http://schemas.microsoft.com/office/drawing/2017/model3d" xmlns:o="urn:schemas-microsoft-com:office:office" xmlns:oel="http://schemas.microsoft.com/office/2019/extlst" xmlns:r="http://schemas.openxmlformats.org/officeDocument/2006/relationships" xmlns:m="http://schemas.openxmlformats.org/officeDocument/2006/math" xmlns:v="urn:schemas-microsoft-com:vml" xmlns:wp14="http://schemas.microsoft.com/office/word/2010/wordprocessingDrawing" xmlns:wp="http://schemas.openxmlformats.org/drawingml/2006/wordprocessingDrawing" xmlns:w10="urn:schemas-microsoft-com:office:word" xmlns:w="http://schemas.openxmlformats.org/wordprocessingml/2006/main" xmlns:w14="http://schemas.microsoft.com/office/word/2010/wordml" xmlns:w15="http://schemas.microsoft.com/office/word/2012/wordml" xmlns:w16cex="http://schemas.microsoft.com/office/word/2018/wordml/cex" xmlns:w16cid="http://schemas.microsoft.com/office/word/2016/wordml/cid" xmlns:w16="http://schemas.microsoft.com/office/word/2018/wordml" xmlns:w16sdtdh="http://schemas.microsoft.com/office/word/2020/wordml/sdtdatahash" xmlns:w16se="http://schemas.microsoft.com/office/word/2015/wordml/symex" xmlns:wpg="http://schemas.microsoft.com/office/word/2010/wordprocessingGroup" xmlns:wpi="http://schemas.microsoft.com/office/word/2010/wordprocessingInk" xmlns:wne="http://schemas.microsoft.com/office/word/2006/wordml" xmlns:wps="http://schemas.microsoft.com/office/word/2010/wordprocessingShape" mc:Ignorable="w14 w15 w16se w16cid w16 w16cex w16sdtdh wp14">
   <w:p>
     <w:pPr>
       <w:pStyle w:val="Header"/>
@@ -5238,7 +5251,7 @@
 </file>
 
 <file path=word/numbering.xml><?xml version="1.0" encoding="utf-8"?>
-<w:numbering xmlns:wpc="http://schemas.microsoft.com/office/word/2010/wordprocessingCanvas" xmlns:cx="http://schemas.microsoft.com/office/drawing/2014/chartex" xmlns:cx1="http://schemas.microsoft.com/office/drawing/2015/9/8/chartex" xmlns:cx2="http://schemas.microsoft.com/office/drawing/2015/10/21/chartex" xmlns:cx3="http://schemas.microsoft.com/office/drawing/2016/5/9/chartex" xmlns:cx4="http://schemas.microsoft.com/office/drawing/2016/5/10/chartex" xmlns:cx5="http://schemas.microsoft.com/office/drawing/2016/5/11/chartex" xmlns:cx6="http://schemas.microsoft.com/office/drawing/2016/5/12/chartex" xmlns:cx7="http://schemas.microsoft.com/office/drawing/2016/5/13/chartex" xmlns:cx8="http://schemas.microsoft.com/office/drawing/2016/5/14/chartex" xmlns:mc="http://schemas.openxmlformats.org/markup-compatibility/2006" xmlns:aink="http://schemas.microsoft.com/office/drawing/2016/ink" xmlns:am3d="http://schemas.microsoft.com/office/drawing/2017/model3d" xmlns:o="urn:schemas-microsoft-com:office:office" xmlns:r="http://schemas.openxmlformats.org/officeDocument/2006/relationships" xmlns:m="http://schemas.openxmlformats.org/officeDocument/2006/math" xmlns:v="urn:schemas-microsoft-com:vml" xmlns:wp14="http://schemas.microsoft.com/office/word/2010/wordprocessingDrawing" xmlns:wp="http://schemas.openxmlformats.org/drawingml/2006/wordprocessingDrawing" xmlns:w10="urn:schemas-microsoft-com:office:word" xmlns:w="http://schemas.openxmlformats.org/wordprocessingml/2006/main" xmlns:w14="http://schemas.microsoft.com/office/word/2010/wordml" xmlns:w15="http://schemas.microsoft.com/office/word/2012/wordml" xmlns:w16cex="http://schemas.microsoft.com/office/word/2018/wordml/cex" xmlns:w16cid="http://schemas.microsoft.com/office/word/2016/wordml/cid" xmlns:w16="http://schemas.microsoft.com/office/word/2018/wordml" xmlns:w16sdtdh="http://schemas.microsoft.com/office/word/2020/wordml/sdtdatahash" xmlns:w16se="http://schemas.microsoft.com/office/word/2015/wordml/symex" xmlns:wpg="http://schemas.microsoft.com/office/word/2010/wordprocessingGroup" xmlns:wpi="http://schemas.microsoft.com/office/word/2010/wordprocessingInk" xmlns:wne="http://schemas.microsoft.com/office/word/2006/wordml" xmlns:wps="http://schemas.microsoft.com/office/word/2010/wordprocessingShape" mc:Ignorable="w14 w15 w16se w16cid w16 w16cex w16sdtdh wp14">
+<w:numbering xmlns:wpc="http://schemas.microsoft.com/office/word/2010/wordprocessingCanvas" xmlns:cx="http://schemas.microsoft.com/office/drawing/2014/chartex" xmlns:cx1="http://schemas.microsoft.com/office/drawing/2015/9/8/chartex" xmlns:cx2="http://schemas.microsoft.com/office/drawing/2015/10/21/chartex" xmlns:cx3="http://schemas.microsoft.com/office/drawing/2016/5/9/chartex" xmlns:cx4="http://schemas.microsoft.com/office/drawing/2016/5/10/chartex" xmlns:cx5="http://schemas.microsoft.com/office/drawing/2016/5/11/chartex" xmlns:cx6="http://schemas.microsoft.com/office/drawing/2016/5/12/chartex" xmlns:cx7="http://schemas.microsoft.com/office/drawing/2016/5/13/chartex" xmlns:cx8="http://schemas.microsoft.com/office/drawing/2016/5/14/chartex" xmlns:mc="http://schemas.openxmlformats.org/markup-compatibility/2006" xmlns:aink="http://schemas.microsoft.com/office/drawing/2016/ink" xmlns:am3d="http://schemas.microsoft.com/office/drawing/2017/model3d" xmlns:o="urn:schemas-microsoft-com:office:office" xmlns:oel="http://schemas.microsoft.com/office/2019/extlst" xmlns:r="http://schemas.openxmlformats.org/officeDocument/2006/relationships" xmlns:m="http://schemas.openxmlformats.org/officeDocument/2006/math" xmlns:v="urn:schemas-microsoft-com:vml" xmlns:wp14="http://schemas.microsoft.com/office/word/2010/wordprocessingDrawing" xmlns:wp="http://schemas.openxmlformats.org/drawingml/2006/wordprocessingDrawing" xmlns:w10="urn:schemas-microsoft-com:office:word" xmlns:w="http://schemas.openxmlformats.org/wordprocessingml/2006/main" xmlns:w14="http://schemas.microsoft.com/office/word/2010/wordml" xmlns:w15="http://schemas.microsoft.com/office/word/2012/wordml" xmlns:w16cex="http://schemas.microsoft.com/office/word/2018/wordml/cex" xmlns:w16cid="http://schemas.microsoft.com/office/word/2016/wordml/cid" xmlns:w16="http://schemas.microsoft.com/office/word/2018/wordml" xmlns:w16sdtdh="http://schemas.microsoft.com/office/word/2020/wordml/sdtdatahash" xmlns:w16se="http://schemas.microsoft.com/office/word/2015/wordml/symex" xmlns:wpg="http://schemas.microsoft.com/office/word/2010/wordprocessingGroup" xmlns:wpi="http://schemas.microsoft.com/office/word/2010/wordprocessingInk" xmlns:wne="http://schemas.microsoft.com/office/word/2006/wordml" xmlns:wps="http://schemas.microsoft.com/office/word/2010/wordprocessingShape" mc:Ignorable="w14 w15 w16se w16cid w16 w16cex w16sdtdh wp14">
   <w:abstractNum w:abstractNumId="0" w15:restartNumberingAfterBreak="0">
     <w:nsid w:val="13E27F13"/>
     <w:multiLevelType w:val="hybridMultilevel"/>
@@ -5664,16 +5677,16 @@
       </w:pPr>
     </w:lvl>
   </w:abstractNum>
-  <w:num w:numId="1">
+  <w:num w:numId="1" w16cid:durableId="580721215">
     <w:abstractNumId w:val="0"/>
   </w:num>
-  <w:num w:numId="2">
+  <w:num w:numId="2" w16cid:durableId="227617500">
     <w:abstractNumId w:val="1"/>
   </w:num>
-  <w:num w:numId="3">
+  <w:num w:numId="3" w16cid:durableId="1191381237">
     <w:abstractNumId w:val="3"/>
   </w:num>
-  <w:num w:numId="4">
+  <w:num w:numId="4" w16cid:durableId="1200704677">
     <w:abstractNumId w:val="2"/>
   </w:num>
 </w:numbering>
@@ -6301,7 +6314,7 @@
 </file>
 
 <file path=word/glossary/document.xml><?xml version="1.0" encoding="utf-8"?>
-<w:glossaryDocument xmlns:wpc="http://schemas.microsoft.com/office/word/2010/wordprocessingCanvas" xmlns:cx="http://schemas.microsoft.com/office/drawing/2014/chartex" xmlns:cx1="http://schemas.microsoft.com/office/drawing/2015/9/8/chartex" xmlns:cx2="http://schemas.microsoft.com/office/drawing/2015/10/21/chartex" xmlns:cx3="http://schemas.microsoft.com/office/drawing/2016/5/9/chartex" xmlns:cx4="http://schemas.microsoft.com/office/drawing/2016/5/10/chartex" xmlns:cx5="http://schemas.microsoft.com/office/drawing/2016/5/11/chartex" xmlns:cx6="http://schemas.microsoft.com/office/drawing/2016/5/12/chartex" xmlns:cx7="http://schemas.microsoft.com/office/drawing/2016/5/13/chartex" xmlns:cx8="http://schemas.microsoft.com/office/drawing/2016/5/14/chartex" xmlns:mc="http://schemas.openxmlformats.org/markup-compatibility/2006" xmlns:aink="http://schemas.microsoft.com/office/drawing/2016/ink" xmlns:am3d="http://schemas.microsoft.com/office/drawing/2017/model3d" xmlns:o="urn:schemas-microsoft-com:office:office" xmlns:r="http://schemas.openxmlformats.org/officeDocument/2006/relationships" xmlns:m="http://schemas.openxmlformats.org/officeDocument/2006/math" xmlns:v="urn:schemas-microsoft-com:vml" xmlns:wp14="http://schemas.microsoft.com/office/word/2010/wordprocessingDrawing" xmlns:wp="http://schemas.openxmlformats.org/drawingml/2006/wordprocessingDrawing" xmlns:w10="urn:schemas-microsoft-com:office:word" xmlns:w="http://schemas.openxmlformats.org/wordprocessingml/2006/main" xmlns:w14="http://schemas.microsoft.com/office/word/2010/wordml" xmlns:w15="http://schemas.microsoft.com/office/word/2012/wordml" xmlns:w16cex="http://schemas.microsoft.com/office/word/2018/wordml/cex" xmlns:w16cid="http://schemas.microsoft.com/office/word/2016/wordml/cid" xmlns:w16="http://schemas.microsoft.com/office/word/2018/wordml" xmlns:w16sdtdh="http://schemas.microsoft.com/office/word/2020/wordml/sdtdatahash" xmlns:w16se="http://schemas.microsoft.com/office/word/2015/wordml/symex" xmlns:wpg="http://schemas.microsoft.com/office/word/2010/wordprocessingGroup" xmlns:wpi="http://schemas.microsoft.com/office/word/2010/wordprocessingInk" xmlns:wne="http://schemas.microsoft.com/office/word/2006/wordml" xmlns:wps="http://schemas.microsoft.com/office/word/2010/wordprocessingShape" mc:Ignorable="w14 w15 w16se w16cid w16 w16cex w16sdtdh wp14">
+<w:glossaryDocument xmlns:wpc="http://schemas.microsoft.com/office/word/2010/wordprocessingCanvas" xmlns:cx="http://schemas.microsoft.com/office/drawing/2014/chartex" xmlns:cx1="http://schemas.microsoft.com/office/drawing/2015/9/8/chartex" xmlns:cx2="http://schemas.microsoft.com/office/drawing/2015/10/21/chartex" xmlns:cx3="http://schemas.microsoft.com/office/drawing/2016/5/9/chartex" xmlns:cx4="http://schemas.microsoft.com/office/drawing/2016/5/10/chartex" xmlns:cx5="http://schemas.microsoft.com/office/drawing/2016/5/11/chartex" xmlns:cx6="http://schemas.microsoft.com/office/drawing/2016/5/12/chartex" xmlns:cx7="http://schemas.microsoft.com/office/drawing/2016/5/13/chartex" xmlns:cx8="http://schemas.microsoft.com/office/drawing/2016/5/14/chartex" xmlns:mc="http://schemas.openxmlformats.org/markup-compatibility/2006" xmlns:aink="http://schemas.microsoft.com/office/drawing/2016/ink" xmlns:am3d="http://schemas.microsoft.com/office/drawing/2017/model3d" xmlns:o="urn:schemas-microsoft-com:office:office" xmlns:oel="http://schemas.microsoft.com/office/2019/extlst" xmlns:r="http://schemas.openxmlformats.org/officeDocument/2006/relationships" xmlns:m="http://schemas.openxmlformats.org/officeDocument/2006/math" xmlns:v="urn:schemas-microsoft-com:vml" xmlns:wp14="http://schemas.microsoft.com/office/word/2010/wordprocessingDrawing" xmlns:wp="http://schemas.openxmlformats.org/drawingml/2006/wordprocessingDrawing" xmlns:w10="urn:schemas-microsoft-com:office:word" xmlns:w="http://schemas.openxmlformats.org/wordprocessingml/2006/main" xmlns:w14="http://schemas.microsoft.com/office/word/2010/wordml" xmlns:w15="http://schemas.microsoft.com/office/word/2012/wordml" xmlns:w16cex="http://schemas.microsoft.com/office/word/2018/wordml/cex" xmlns:w16cid="http://schemas.microsoft.com/office/word/2016/wordml/cid" xmlns:w16="http://schemas.microsoft.com/office/word/2018/wordml" xmlns:w16sdtdh="http://schemas.microsoft.com/office/word/2020/wordml/sdtdatahash" xmlns:w16se="http://schemas.microsoft.com/office/word/2015/wordml/symex" xmlns:wpg="http://schemas.microsoft.com/office/word/2010/wordprocessingGroup" xmlns:wpi="http://schemas.microsoft.com/office/word/2010/wordprocessingInk" xmlns:wne="http://schemas.microsoft.com/office/word/2006/wordml" xmlns:wps="http://schemas.microsoft.com/office/word/2010/wordprocessingShape" mc:Ignorable="w14 w15 w16se w16cid w16 w16cex w16sdtdh wp14">
   <w:docParts>
     <w:docPart>
       <w:docPartPr>
@@ -6596,14 +6609,14 @@
     <w:charset w:val="00"/>
     <w:family w:val="swiss"/>
     <w:pitch w:val="variable"/>
-    <w:sig w:usb0="E4002EFF" w:usb1="C200247B" w:usb2="00000009" w:usb3="00000000" w:csb0="000001FF" w:csb1="00000000"/>
+    <w:sig w:usb0="E0002AFF" w:usb1="C000247B" w:usb2="00000009" w:usb3="00000000" w:csb0="000001FF" w:csb1="00000000"/>
   </w:font>
   <w:font w:name="Calibri Light">
     <w:panose1 w:val="020F0302020204030204"/>
     <w:charset w:val="00"/>
     <w:family w:val="swiss"/>
     <w:pitch w:val="variable"/>
-    <w:sig w:usb0="E4002EFF" w:usb1="C200247B" w:usb2="00000009" w:usb3="00000000" w:csb0="000001FF" w:csb1="00000000"/>
+    <w:sig w:usb0="E4002EFF" w:usb1="C000247B" w:usb2="00000009" w:usb3="00000000" w:csb0="000001FF" w:csb1="00000000"/>
   </w:font>
   <w:font w:name="Helvetica">
     <w:panose1 w:val="00000000000000000000"/>
@@ -6644,6 +6657,7 @@
     <w:rsid w:val="0049741E"/>
     <w:rsid w:val="004A0CC7"/>
     <w:rsid w:val="004C26DF"/>
+    <w:rsid w:val="00563D53"/>
     <w:rsid w:val="005649FD"/>
     <w:rsid w:val="006137EE"/>
     <w:rsid w:val="00635E83"/>
@@ -7121,26 +7135,6 @@
     <w:name w:val="D81D8E869E294AD2A51274799033B97F"/>
     <w:rsid w:val="001B1396"/>
   </w:style>
-  <w:style w:type="paragraph" w:customStyle="1" w:styleId="83642BEEAB9047B7A863FF2FACBDABA8">
-    <w:name w:val="83642BEEAB9047B7A863FF2FACBDABA8"/>
-    <w:rsid w:val="001B1396"/>
-  </w:style>
-  <w:style w:type="paragraph" w:customStyle="1" w:styleId="14FBBB5D6B21482C91DB532169E3A3CF">
-    <w:name w:val="14FBBB5D6B21482C91DB532169E3A3CF"/>
-    <w:rsid w:val="001B1396"/>
-  </w:style>
-  <w:style w:type="paragraph" w:customStyle="1" w:styleId="C2B6EEA20E4F4628A13E4BA8FF566D62">
-    <w:name w:val="C2B6EEA20E4F4628A13E4BA8FF566D62"/>
-    <w:rsid w:val="001B1396"/>
-  </w:style>
-  <w:style w:type="paragraph" w:customStyle="1" w:styleId="6360519667374C0ABC54CC668DEF7013">
-    <w:name w:val="6360519667374C0ABC54CC668DEF7013"/>
-    <w:rsid w:val="001B1396"/>
-  </w:style>
-  <w:style w:type="paragraph" w:customStyle="1" w:styleId="93765CD2809F404AAED871839E30F469">
-    <w:name w:val="93765CD2809F404AAED871839E30F469"/>
-    <w:rsid w:val="001B1396"/>
-  </w:style>
   <w:style w:type="paragraph" w:customStyle="1" w:styleId="F1C87DB43D4A453486E011AE7F97C1C7">
     <w:name w:val="F1C87DB43D4A453486E011AE7F97C1C7"/>
     <w:rsid w:val="001B1396"/>
@@ -7165,13 +7159,6 @@
   </w:style>
   <w:style w:type="paragraph" w:customStyle="1" w:styleId="EFB14C5BDDFD4F0C85E18D57BFEBD7C42">
     <w:name w:val="EFB14C5BDDFD4F0C85E18D57BFEBD7C42"/>
-    <w:rsid w:val="00E1505B"/>
-    <w:rPr>
-      <w:rFonts w:eastAsiaTheme="minorHAnsi"/>
-    </w:rPr>
-  </w:style>
-  <w:style w:type="paragraph" w:customStyle="1" w:styleId="2608BFD3B95747AC959A7FA7F6EF7F852">
-    <w:name w:val="2608BFD3B95747AC959A7FA7F6EF7F852"/>
     <w:rsid w:val="00E1505B"/>
     <w:rPr>
       <w:rFonts w:eastAsiaTheme="minorHAnsi"/>

</xml_diff>